<commit_message>
Fixed group requirements doc error
</commit_message>
<xml_diff>
--- a/reports/D02/Group/00 - Requirements - Group.docx
+++ b/reports/D02/Group/00 - Requirements - Group.docx
@@ -123,6 +123,7 @@
               </w:rPr>
               <w:tab/>
             </w:r>
+            <w:permStart w:id="143746294" w:edGrp="everyone"/>
             <w:sdt>
               <w:sdtPr>
                 <w:rPr>
@@ -136,22 +137,28 @@
                 <w15:appearance w15:val="hidden"/>
                 <w:text/>
               </w:sdtPr>
-              <w:sdtEndPr/>
               <w:sdtContent>
                 <w:r>
                   <w:rPr>
                     <w:rFonts w:asciiTheme="majorHAnsi" w:hAnsiTheme="majorHAnsi" w:cstheme="majorHAnsi"/>
                   </w:rPr>
-                  <w:t xml:space="preserve"> C1.056</w:t>
+                  <w:t xml:space="preserve"> C</w:t>
                 </w:r>
                 <w:r>
                   <w:rPr>
                     <w:rFonts w:asciiTheme="majorHAnsi" w:hAnsiTheme="majorHAnsi" w:cstheme="majorHAnsi"/>
                   </w:rPr>
-                  <w:t xml:space="preserve"> </w:t>
+                  <w:t>1.056</w:t>
+                </w:r>
+                <w:r>
+                  <w:rPr>
+                    <w:rFonts w:asciiTheme="majorHAnsi" w:hAnsiTheme="majorHAnsi" w:cstheme="majorHAnsi"/>
+                  </w:rPr>
+                  <w:t xml:space="preserve">  </w:t>
                 </w:r>
               </w:sdtContent>
             </w:sdt>
+            <w:permEnd w:id="143746294"/>
           </w:p>
         </w:tc>
       </w:tr>
@@ -194,6 +201,7 @@
               </w:rPr>
               <w:tab/>
             </w:r>
+            <w:permStart w:id="420692352" w:edGrp="everyone"/>
             <w:sdt>
               <w:sdtPr>
                 <w:rPr>
@@ -207,13 +215,30 @@
                 <w15:appearance w15:val="hidden"/>
                 <w:text/>
               </w:sdtPr>
-              <w:sdtEndPr/>
               <w:sdtContent>
                 <w:r>
                   <w:rPr>
                     <w:rFonts w:asciiTheme="majorHAnsi" w:hAnsiTheme="majorHAnsi" w:cstheme="majorHAnsi"/>
                   </w:rPr>
-                  <w:t xml:space="preserve"> https://github.com/alevarmun1/Acme-ANS-D01.git</w:t>
+                  <w:t xml:space="preserve"> </w:t>
+                </w:r>
+                <w:r>
+                  <w:rPr>
+                    <w:rFonts w:asciiTheme="majorHAnsi" w:hAnsiTheme="majorHAnsi" w:cstheme="majorHAnsi"/>
+                  </w:rPr>
+                  <w:t>https://github.com/alevarmun1/Acme-ANS-D0</w:t>
+                </w:r>
+                <w:r>
+                  <w:rPr>
+                    <w:rFonts w:asciiTheme="majorHAnsi" w:hAnsiTheme="majorHAnsi" w:cstheme="majorHAnsi"/>
+                  </w:rPr>
+                  <w:t>2</w:t>
+                </w:r>
+                <w:r>
+                  <w:rPr>
+                    <w:rFonts w:asciiTheme="majorHAnsi" w:hAnsiTheme="majorHAnsi" w:cstheme="majorHAnsi"/>
+                  </w:rPr>
+                  <w:t>.git</w:t>
                 </w:r>
                 <w:r>
                   <w:rPr>
@@ -223,6 +248,7 @@
                 </w:r>
               </w:sdtContent>
             </w:sdt>
+            <w:permEnd w:id="420692352"/>
           </w:p>
         </w:tc>
       </w:tr>
@@ -249,7 +275,6 @@
                 <w:rFonts w:asciiTheme="majorHAnsi" w:hAnsiTheme="majorHAnsi" w:cstheme="majorBidi"/>
                 <w:b/>
                 <w:bCs/>
-                <w:lang w:val="es-ES"/>
               </w:rPr>
             </w:pPr>
             <w:r>
@@ -275,11 +300,11 @@
               </w:rPr>
               <w:tab/>
             </w:r>
+            <w:permStart w:id="291510380" w:edGrp="everyone"/>
             <w:sdt>
               <w:sdtPr>
                 <w:rPr>
                   <w:rFonts w:asciiTheme="majorHAnsi" w:hAnsiTheme="majorHAnsi" w:cstheme="majorBidi"/>
-                  <w:lang w:val="es-ES"/>
                 </w:rPr>
                 <w:tag w:val="ID1"/>
                 <w:id w:val="1166593945"/>
@@ -289,18 +314,23 @@
                 <w15:appearance w15:val="hidden"/>
                 <w:text/>
               </w:sdtPr>
-              <w:sdtEndPr/>
               <w:sdtContent>
                 <w:r>
                   <w:rPr>
                     <w:rFonts w:asciiTheme="majorHAnsi" w:hAnsiTheme="majorHAnsi" w:cstheme="majorBidi"/>
-                    <w:lang w:val="es-ES"/>
                   </w:rPr>
-                  <w:t xml:space="preserve"> **01**13</w:t>
+                  <w:t xml:space="preserve"> </w:t>
+                </w:r>
+                <w:r>
+                  <w:rPr>
+                    <w:rFonts w:asciiTheme="majorHAnsi" w:hAnsiTheme="majorHAnsi" w:cstheme="majorBidi"/>
+                  </w:rPr>
+                  <w:t>**01**13</w:t>
                 </w:r>
               </w:sdtContent>
             </w:sdt>
           </w:p>
+          <w:permEnd w:id="291510380"/>
           <w:p>
             <w:pPr>
               <w:pStyle w:val="Sinespaciado"/>
@@ -330,11 +360,11 @@
               </w:rPr>
               <w:tab/>
             </w:r>
+            <w:permStart w:id="1364481481" w:edGrp="everyone"/>
             <w:sdt>
               <w:sdtPr>
                 <w:rPr>
                   <w:rFonts w:asciiTheme="majorHAnsi" w:hAnsiTheme="majorHAnsi" w:cstheme="majorHAnsi"/>
-                  <w:lang w:val="es-ES"/>
                 </w:rPr>
                 <w:tag w:val="UVUS01"/>
                 <w:id w:val="180091114"/>
@@ -344,31 +374,28 @@
                 <w15:appearance w15:val="hidden"/>
                 <w:text/>
               </w:sdtPr>
-              <w:sdtEndPr/>
               <w:sdtContent>
                 <w:r>
                   <w:rPr>
                     <w:rFonts w:asciiTheme="majorHAnsi" w:hAnsiTheme="majorHAnsi" w:cstheme="majorHAnsi"/>
-                    <w:lang w:val="es-ES"/>
                   </w:rPr>
                   <w:t xml:space="preserve"> </w:t>
                 </w:r>
                 <w:r>
                   <w:rPr>
                     <w:rFonts w:asciiTheme="majorHAnsi" w:hAnsiTheme="majorHAnsi" w:cstheme="majorHAnsi"/>
-                    <w:lang w:val="es-ES"/>
                   </w:rPr>
                   <w:t>alevarmun1</w:t>
                 </w:r>
                 <w:r>
                   <w:rPr>
                     <w:rFonts w:asciiTheme="majorHAnsi" w:hAnsiTheme="majorHAnsi" w:cstheme="majorHAnsi"/>
-                    <w:lang w:val="es-ES"/>
                   </w:rPr>
                   <w:t xml:space="preserve">  </w:t>
                 </w:r>
               </w:sdtContent>
             </w:sdt>
+            <w:permEnd w:id="1364481481"/>
           </w:p>
           <w:p>
             <w:pPr>
@@ -397,6 +424,7 @@
               </w:rPr>
               <w:tab/>
             </w:r>
+            <w:permStart w:id="1443845444" w:edGrp="everyone"/>
             <w:sdt>
               <w:sdtPr>
                 <w:rPr>
@@ -411,45 +439,17 @@
                 <w15:appearance w15:val="hidden"/>
                 <w:text/>
               </w:sdtPr>
-              <w:sdtEndPr/>
               <w:sdtContent>
                 <w:r>
                   <w:rPr>
                     <w:rFonts w:asciiTheme="majorHAnsi" w:hAnsiTheme="majorHAnsi" w:cstheme="majorHAnsi"/>
                     <w:lang w:val="es-ES"/>
                   </w:rPr>
-                  <w:t xml:space="preserve"> </w:t>
-                </w:r>
-                <w:r>
-                  <w:rPr>
-                    <w:rFonts w:asciiTheme="majorHAnsi" w:hAnsiTheme="majorHAnsi" w:cstheme="majorHAnsi"/>
-                    <w:lang w:val="es-ES"/>
-                  </w:rPr>
-                  <w:t>Vargas Muñiz</w:t>
-                </w:r>
-                <w:r>
-                  <w:rPr>
-                    <w:rFonts w:asciiTheme="majorHAnsi" w:hAnsiTheme="majorHAnsi" w:cstheme="majorHAnsi"/>
-                    <w:lang w:val="es-ES"/>
-                  </w:rPr>
-                  <w:t xml:space="preserve">, </w:t>
-                </w:r>
-                <w:r>
-                  <w:rPr>
-                    <w:rFonts w:asciiTheme="majorHAnsi" w:hAnsiTheme="majorHAnsi" w:cstheme="majorHAnsi"/>
-                    <w:lang w:val="es-ES"/>
-                  </w:rPr>
-                  <w:t>Alejandro</w:t>
-                </w:r>
-                <w:r>
-                  <w:rPr>
-                    <w:rFonts w:asciiTheme="majorHAnsi" w:hAnsiTheme="majorHAnsi" w:cstheme="majorHAnsi"/>
-                    <w:lang w:val="es-ES"/>
-                  </w:rPr>
-                  <w:t xml:space="preserve">  </w:t>
+                  <w:t xml:space="preserve"> Vargas Muñiz, Alejandro  </w:t>
                 </w:r>
               </w:sdtContent>
             </w:sdt>
+            <w:permEnd w:id="1443845444"/>
             <w:r>
               <w:rPr>
                 <w:rFonts w:asciiTheme="majorHAnsi" w:hAnsiTheme="majorHAnsi" w:cstheme="majorHAnsi"/>
@@ -478,6 +478,7 @@
               </w:rPr>
               <w:tab/>
             </w:r>
+            <w:permStart w:id="415123737" w:edGrp="everyone"/>
             <w:sdt>
               <w:sdtPr>
                 <w:rPr>
@@ -492,7 +493,6 @@
                 <w15:appearance w15:val="hidden"/>
                 <w:text/>
               </w:sdtPr>
-              <w:sdtEndPr/>
               <w:sdtContent>
                 <w:r>
                   <w:rPr>
@@ -506,14 +506,21 @@
                     <w:rFonts w:asciiTheme="majorHAnsi" w:hAnsiTheme="majorHAnsi" w:cstheme="majorHAnsi"/>
                     <w:lang w:val="es-ES"/>
                   </w:rPr>
-                  <w:t xml:space="preserve">manager, </w:t>
+                  <w:t>manager, developer</w:t>
                 </w:r>
                 <w:r>
                   <w:rPr>
                     <w:rFonts w:asciiTheme="majorHAnsi" w:hAnsiTheme="majorHAnsi" w:cstheme="majorHAnsi"/>
                     <w:lang w:val="es-ES"/>
                   </w:rPr>
-                  <w:t>developer</w:t>
+                  <w:t>, tester</w:t>
+                </w:r>
+                <w:r>
+                  <w:rPr>
+                    <w:rFonts w:asciiTheme="majorHAnsi" w:hAnsiTheme="majorHAnsi" w:cstheme="majorHAnsi"/>
+                    <w:lang w:val="es-ES"/>
+                  </w:rPr>
+                  <w:t xml:space="preserve">  </w:t>
                 </w:r>
                 <w:r>
                   <w:rPr>
@@ -524,6 +531,7 @@
                 </w:r>
               </w:sdtContent>
             </w:sdt>
+            <w:permEnd w:id="415123737"/>
           </w:p>
         </w:tc>
         <w:tc>
@@ -568,6 +576,12 @@
                 <w:rFonts w:asciiTheme="majorHAnsi" w:hAnsiTheme="majorHAnsi" w:cstheme="majorHAnsi"/>
               </w:rPr>
               <w:tab/>
+            </w:r>
+            <w:permStart w:id="1081366304" w:edGrp="everyone"/>
+            <w:r>
+              <w:rPr>
+                <w:rFonts w:asciiTheme="majorHAnsi" w:hAnsiTheme="majorHAnsi" w:cstheme="majorHAnsi"/>
+              </w:rPr>
               <w:t xml:space="preserve"> </w:t>
             </w:r>
             <w:sdt>
@@ -583,7 +597,6 @@
                 <w15:appearance w15:val="hidden"/>
                 <w:text/>
               </w:sdtPr>
-              <w:sdtEndPr/>
               <w:sdtContent>
                 <w:r>
                   <w:rPr>
@@ -606,6 +619,7 @@
               </w:sdtContent>
             </w:sdt>
           </w:p>
+          <w:permEnd w:id="1081366304"/>
           <w:p>
             <w:pPr>
               <w:pStyle w:val="Sinespaciado"/>
@@ -635,10 +649,12 @@
               </w:rPr>
               <w:tab/>
             </w:r>
+            <w:permStart w:id="554395221" w:edGrp="everyone"/>
             <w:sdt>
               <w:sdtPr>
                 <w:rPr>
                   <w:rFonts w:asciiTheme="majorHAnsi" w:hAnsiTheme="majorHAnsi" w:cstheme="majorHAnsi"/>
+                  <w:lang w:val="es-ES"/>
                 </w:rPr>
                 <w:tag w:val="UVUS02"/>
                 <w:id w:val="1381354132"/>
@@ -648,16 +664,17 @@
                 <w15:appearance w15:val="hidden"/>
                 <w:text/>
               </w:sdtPr>
-              <w:sdtEndPr/>
               <w:sdtContent>
                 <w:r>
                   <w:rPr>
                     <w:rFonts w:asciiTheme="majorHAnsi" w:hAnsiTheme="majorHAnsi" w:cstheme="majorHAnsi"/>
+                    <w:lang w:val="es-ES"/>
                   </w:rPr>
-                  <w:t xml:space="preserve">  javclamar  </w:t>
+                  <w:t xml:space="preserve"> javclamar   </w:t>
                 </w:r>
               </w:sdtContent>
             </w:sdt>
+            <w:permEnd w:id="554395221"/>
           </w:p>
           <w:p>
             <w:pPr>
@@ -686,10 +703,12 @@
               </w:rPr>
               <w:tab/>
             </w:r>
+            <w:permStart w:id="84825807" w:edGrp="everyone"/>
             <w:sdt>
               <w:sdtPr>
                 <w:rPr>
                   <w:rFonts w:asciiTheme="majorHAnsi" w:hAnsiTheme="majorHAnsi" w:cstheme="majorHAnsi"/>
+                  <w:lang w:val="es-ES"/>
                 </w:rPr>
                 <w:tag w:val="Student2"/>
                 <w:id w:val="2044784553"/>
@@ -699,40 +718,17 @@
                 <w15:appearance w15:val="hidden"/>
                 <w:text/>
               </w:sdtPr>
-              <w:sdtEndPr/>
               <w:sdtContent>
                 <w:r>
                   <w:rPr>
                     <w:rFonts w:asciiTheme="majorHAnsi" w:hAnsiTheme="majorHAnsi" w:cstheme="majorHAnsi"/>
+                    <w:lang w:val="es-ES"/>
                   </w:rPr>
-                  <w:t xml:space="preserve"> </w:t>
-                </w:r>
-                <w:r>
-                  <w:rPr>
-                    <w:rFonts w:asciiTheme="majorHAnsi" w:hAnsiTheme="majorHAnsi" w:cstheme="majorHAnsi"/>
-                  </w:rPr>
-                  <w:t>Clavijo Martínez</w:t>
-                </w:r>
-                <w:r>
-                  <w:rPr>
-                    <w:rFonts w:asciiTheme="majorHAnsi" w:hAnsiTheme="majorHAnsi" w:cstheme="majorHAnsi"/>
-                  </w:rPr>
-                  <w:t xml:space="preserve">, </w:t>
-                </w:r>
-                <w:r>
-                  <w:rPr>
-                    <w:rFonts w:asciiTheme="majorHAnsi" w:hAnsiTheme="majorHAnsi" w:cstheme="majorHAnsi"/>
-                  </w:rPr>
-                  <w:t>Javier</w:t>
-                </w:r>
-                <w:r>
-                  <w:rPr>
-                    <w:rFonts w:asciiTheme="majorHAnsi" w:hAnsiTheme="majorHAnsi" w:cstheme="majorHAnsi"/>
-                  </w:rPr>
-                  <w:t xml:space="preserve">  </w:t>
+                  <w:t xml:space="preserve"> Clavijo Martínez, Javier  </w:t>
                 </w:r>
               </w:sdtContent>
             </w:sdt>
+            <w:permEnd w:id="84825807"/>
           </w:p>
           <w:p>
             <w:pPr>
@@ -761,10 +757,12 @@
               </w:rPr>
               <w:tab/>
             </w:r>
+            <w:permStart w:id="584389830" w:edGrp="everyone"/>
             <w:sdt>
               <w:sdtPr>
                 <w:rPr>
                   <w:rFonts w:asciiTheme="majorHAnsi" w:hAnsiTheme="majorHAnsi" w:cstheme="majorHAnsi"/>
+                  <w:lang w:val="es-ES"/>
                 </w:rPr>
                 <w:tag w:val="Roles2"/>
                 <w:id w:val="-1975901162"/>
@@ -774,28 +772,31 @@
                 <w15:appearance w15:val="hidden"/>
                 <w:text/>
               </w:sdtPr>
-              <w:sdtEndPr/>
               <w:sdtContent>
                 <w:r>
                   <w:rPr>
                     <w:rFonts w:asciiTheme="majorHAnsi" w:hAnsiTheme="majorHAnsi" w:cstheme="majorHAnsi"/>
+                    <w:lang w:val="es-ES"/>
                   </w:rPr>
                   <w:t xml:space="preserve"> </w:t>
                 </w:r>
                 <w:r>
                   <w:rPr>
                     <w:rFonts w:asciiTheme="majorHAnsi" w:hAnsiTheme="majorHAnsi" w:cstheme="majorHAnsi"/>
+                    <w:lang w:val="es-ES"/>
                   </w:rPr>
-                  <w:t>developer</w:t>
+                  <w:t xml:space="preserve">developer, tester </w:t>
                 </w:r>
                 <w:r>
                   <w:rPr>
                     <w:rFonts w:asciiTheme="majorHAnsi" w:hAnsiTheme="majorHAnsi" w:cstheme="majorHAnsi"/>
+                    <w:lang w:val="es-ES"/>
                   </w:rPr>
-                  <w:t xml:space="preserve">  </w:t>
+                  <w:t xml:space="preserve"> </w:t>
                 </w:r>
               </w:sdtContent>
             </w:sdt>
+            <w:permEnd w:id="584389830"/>
           </w:p>
         </w:tc>
       </w:tr>
@@ -846,6 +847,7 @@
               </w:rPr>
               <w:tab/>
             </w:r>
+            <w:permStart w:id="1000832359" w:edGrp="everyone"/>
             <w:sdt>
               <w:sdtPr>
                 <w:rPr>
@@ -859,29 +861,23 @@
                 <w15:appearance w15:val="hidden"/>
                 <w:text/>
               </w:sdtPr>
-              <w:sdtEndPr/>
               <w:sdtContent>
                 <w:r>
                   <w:rPr>
                     <w:rFonts w:asciiTheme="majorHAnsi" w:hAnsiTheme="majorHAnsi" w:cstheme="majorBidi"/>
                   </w:rPr>
-                  <w:t xml:space="preserve"> Masked </w:t>
+                  <w:t xml:space="preserve"> </w:t>
                 </w:r>
                 <w:r>
                   <w:rPr>
                     <w:rFonts w:asciiTheme="majorHAnsi" w:hAnsiTheme="majorHAnsi" w:cstheme="majorBidi"/>
                   </w:rPr>
-                  <w:t xml:space="preserve">ID </w:t>
-                </w:r>
-                <w:r>
-                  <w:rPr>
-                    <w:rFonts w:asciiTheme="majorHAnsi" w:hAnsiTheme="majorHAnsi" w:cstheme="majorBidi"/>
-                  </w:rPr>
-                  <w:t>number</w:t>
+                  <w:t>4599****</w:t>
                 </w:r>
               </w:sdtContent>
             </w:sdt>
           </w:p>
+          <w:permEnd w:id="1000832359"/>
           <w:p>
             <w:pPr>
               <w:pStyle w:val="Sinespaciado"/>
@@ -911,6 +907,7 @@
               </w:rPr>
               <w:tab/>
             </w:r>
+            <w:permStart w:id="926035648" w:edGrp="everyone"/>
             <w:sdt>
               <w:sdtPr>
                 <w:rPr>
@@ -924,22 +921,35 @@
                 <w15:appearance w15:val="hidden"/>
                 <w:text/>
               </w:sdtPr>
-              <w:sdtEndPr/>
               <w:sdtContent>
                 <w:r>
                   <w:rPr>
                     <w:rFonts w:asciiTheme="majorHAnsi" w:hAnsiTheme="majorHAnsi" w:cstheme="majorHAnsi"/>
                   </w:rPr>
-                  <w:t xml:space="preserve"> uvus  </w:t>
+                  <w:t xml:space="preserve"> </w:t>
+                </w:r>
+                <w:r>
+                  <w:rPr>
+                    <w:rFonts w:asciiTheme="majorHAnsi" w:hAnsiTheme="majorHAnsi" w:cstheme="majorHAnsi"/>
+                  </w:rPr>
+                  <w:t>NWR9335</w:t>
+                </w:r>
+                <w:r>
+                  <w:rPr>
+                    <w:rFonts w:asciiTheme="majorHAnsi" w:hAnsiTheme="majorHAnsi" w:cstheme="majorHAnsi"/>
+                  </w:rPr>
+                  <w:t xml:space="preserve">  </w:t>
                 </w:r>
               </w:sdtContent>
             </w:sdt>
+            <w:permEnd w:id="926035648"/>
           </w:p>
           <w:p>
             <w:pPr>
               <w:pStyle w:val="Sinespaciado"/>
               <w:rPr>
                 <w:rFonts w:asciiTheme="majorHAnsi" w:hAnsiTheme="majorHAnsi" w:cstheme="majorHAnsi"/>
+                <w:lang w:val="en-US"/>
               </w:rPr>
             </w:pPr>
             <w:r>
@@ -962,10 +972,12 @@
               </w:rPr>
               <w:tab/>
             </w:r>
+            <w:permStart w:id="1519068571" w:edGrp="everyone"/>
             <w:sdt>
               <w:sdtPr>
                 <w:rPr>
                   <w:rFonts w:asciiTheme="majorHAnsi" w:hAnsiTheme="majorHAnsi" w:cstheme="majorHAnsi"/>
+                  <w:lang w:val="en-US"/>
                 </w:rPr>
                 <w:tag w:val="Student3"/>
                 <w:id w:val="-1783793770"/>
@@ -975,17 +987,32 @@
                 <w15:appearance w15:val="hidden"/>
                 <w:text/>
               </w:sdtPr>
-              <w:sdtEndPr/>
               <w:sdtContent>
                 <w:r>
                   <w:rPr>
                     <w:rFonts w:asciiTheme="majorHAnsi" w:hAnsiTheme="majorHAnsi" w:cstheme="majorHAnsi"/>
+                    <w:lang w:val="en-US"/>
                   </w:rPr>
-                  <w:t xml:space="preserve"> Surnames, Name</w:t>
+                  <w:t xml:space="preserve"> </w:t>
+                </w:r>
+                <w:r>
+                  <w:rPr>
+                    <w:rFonts w:asciiTheme="majorHAnsi" w:hAnsiTheme="majorHAnsi" w:cstheme="majorHAnsi"/>
+                    <w:lang w:val="en-US"/>
+                  </w:rPr>
+                  <w:t>Sánchez Ruiz, Á</w:t>
+                </w:r>
+                <w:r>
+                  <w:rPr>
+                    <w:rFonts w:asciiTheme="majorHAnsi" w:hAnsiTheme="majorHAnsi" w:cstheme="majorHAnsi"/>
+                    <w:lang w:val="en-US"/>
+                  </w:rPr>
+                  <w:t>ngel</w:t>
                 </w:r>
               </w:sdtContent>
             </w:sdt>
           </w:p>
+          <w:permEnd w:id="1519068571"/>
           <w:p>
             <w:pPr>
               <w:pStyle w:val="Sinespaciado"/>
@@ -1013,10 +1040,12 @@
               </w:rPr>
               <w:tab/>
             </w:r>
+            <w:permStart w:id="1983335098" w:edGrp="everyone"/>
             <w:sdt>
               <w:sdtPr>
                 <w:rPr>
                   <w:rFonts w:asciiTheme="majorHAnsi" w:hAnsiTheme="majorHAnsi" w:cstheme="majorHAnsi"/>
+                  <w:lang w:val="en-US"/>
                 </w:rPr>
                 <w:tag w:val="Roles3"/>
                 <w:id w:val="144241862"/>
@@ -1025,16 +1054,31 @@
                 </w:placeholder>
                 <w:text/>
               </w:sdtPr>
-              <w:sdtEndPr/>
               <w:sdtContent>
                 <w:r>
                   <w:rPr>
                     <w:rFonts w:asciiTheme="majorHAnsi" w:hAnsiTheme="majorHAnsi" w:cstheme="majorHAnsi"/>
+                    <w:lang w:val="en-US"/>
                   </w:rPr>
-                  <w:t xml:space="preserve"> role1, role2, role3  </w:t>
+                  <w:t xml:space="preserve"> </w:t>
+                </w:r>
+                <w:r>
+                  <w:rPr>
+                    <w:rFonts w:asciiTheme="majorHAnsi" w:hAnsiTheme="majorHAnsi" w:cstheme="majorHAnsi"/>
+                    <w:lang w:val="en-US"/>
+                  </w:rPr>
+                  <w:t>developer, tester</w:t>
+                </w:r>
+                <w:r>
+                  <w:rPr>
+                    <w:rFonts w:asciiTheme="majorHAnsi" w:hAnsiTheme="majorHAnsi" w:cstheme="majorHAnsi"/>
+                    <w:lang w:val="en-US"/>
+                  </w:rPr>
+                  <w:t xml:space="preserve">  </w:t>
                 </w:r>
               </w:sdtContent>
             </w:sdt>
+            <w:permEnd w:id="1983335098"/>
           </w:p>
         </w:tc>
         <w:tc>
@@ -1080,6 +1124,7 @@
               </w:rPr>
               <w:tab/>
             </w:r>
+            <w:permStart w:id="1222207409" w:edGrp="everyone"/>
             <w:sdt>
               <w:sdtPr>
                 <w:rPr>
@@ -1093,7 +1138,6 @@
                 <w15:appearance w15:val="hidden"/>
                 <w:text/>
               </w:sdtPr>
-              <w:sdtEndPr/>
               <w:sdtContent>
                 <w:r>
                   <w:rPr>
@@ -1116,6 +1160,7 @@
               </w:sdtContent>
             </w:sdt>
           </w:p>
+          <w:permEnd w:id="1222207409"/>
           <w:p>
             <w:pPr>
               <w:pStyle w:val="Sinespaciado"/>
@@ -1145,6 +1190,7 @@
               </w:rPr>
               <w:tab/>
             </w:r>
+            <w:permStart w:id="484340907" w:edGrp="everyone"/>
             <w:sdt>
               <w:sdtPr>
                 <w:rPr>
@@ -1158,7 +1204,6 @@
                 <w15:appearance w15:val="hidden"/>
                 <w:text/>
               </w:sdtPr>
-              <w:sdtEndPr/>
               <w:sdtContent>
                 <w:r>
                   <w:rPr>
@@ -1168,6 +1213,7 @@
                 </w:r>
               </w:sdtContent>
             </w:sdt>
+            <w:permEnd w:id="484340907"/>
           </w:p>
           <w:p>
             <w:pPr>
@@ -1196,6 +1242,7 @@
               </w:rPr>
               <w:tab/>
             </w:r>
+            <w:permStart w:id="386604040" w:edGrp="everyone"/>
             <w:sdt>
               <w:sdtPr>
                 <w:rPr>
@@ -1209,7 +1256,6 @@
                 <w15:appearance w15:val="hidden"/>
                 <w:text/>
               </w:sdtPr>
-              <w:sdtEndPr/>
               <w:sdtContent>
                 <w:r>
                   <w:rPr>
@@ -1219,6 +1265,7 @@
                 </w:r>
               </w:sdtContent>
             </w:sdt>
+            <w:permEnd w:id="386604040"/>
           </w:p>
           <w:p>
             <w:pPr>
@@ -1247,6 +1294,7 @@
               </w:rPr>
               <w:tab/>
             </w:r>
+            <w:permStart w:id="1487353257" w:edGrp="everyone"/>
             <w:sdt>
               <w:sdtPr>
                 <w:rPr>
@@ -1260,7 +1308,6 @@
                 <w15:appearance w15:val="hidden"/>
                 <w:text/>
               </w:sdtPr>
-              <w:sdtEndPr/>
               <w:sdtContent>
                 <w:r>
                   <w:rPr>
@@ -1270,6 +1317,7 @@
                 </w:r>
               </w:sdtContent>
             </w:sdt>
+            <w:permEnd w:id="1487353257"/>
           </w:p>
         </w:tc>
       </w:tr>
@@ -1295,6 +1343,7 @@
               <w:rPr>
                 <w:rFonts w:asciiTheme="majorHAnsi" w:hAnsiTheme="majorHAnsi" w:cstheme="majorHAnsi"/>
                 <w:b/>
+                <w:lang w:val="es-ES"/>
               </w:rPr>
             </w:pPr>
             <w:r>
@@ -1317,10 +1366,12 @@
               </w:rPr>
               <w:tab/>
             </w:r>
+            <w:permStart w:id="1631927432" w:edGrp="everyone"/>
             <w:sdt>
               <w:sdtPr>
                 <w:rPr>
                   <w:rFonts w:asciiTheme="majorHAnsi" w:hAnsiTheme="majorHAnsi" w:cstheme="majorBidi"/>
+                  <w:lang w:val="es-ES"/>
                 </w:rPr>
                 <w:tag w:val="ID5"/>
                 <w:id w:val="1093052838"/>
@@ -1330,23 +1381,25 @@
                 <w15:appearance w15:val="hidden"/>
                 <w:text/>
               </w:sdtPr>
-              <w:sdtEndPr/>
               <w:sdtContent>
                 <w:r>
                   <w:rPr>
                     <w:rFonts w:asciiTheme="majorHAnsi" w:hAnsiTheme="majorHAnsi" w:cstheme="majorBidi"/>
+                    <w:lang w:val="es-ES"/>
                   </w:rPr>
                   <w:t xml:space="preserve"> </w:t>
                 </w:r>
                 <w:r>
                   <w:rPr>
                     <w:rFonts w:asciiTheme="majorHAnsi" w:hAnsiTheme="majorHAnsi" w:cstheme="majorBidi"/>
+                    <w:lang w:val="es-ES"/>
                   </w:rPr>
                   <w:t>**63**98</w:t>
                 </w:r>
               </w:sdtContent>
             </w:sdt>
           </w:p>
+          <w:permEnd w:id="1631927432"/>
           <w:p>
             <w:pPr>
               <w:pStyle w:val="Sinespaciado"/>
@@ -1376,10 +1429,12 @@
               </w:rPr>
               <w:tab/>
             </w:r>
+            <w:permStart w:id="1398370153" w:edGrp="everyone"/>
             <w:sdt>
               <w:sdtPr>
                 <w:rPr>
                   <w:rFonts w:asciiTheme="majorHAnsi" w:hAnsiTheme="majorHAnsi" w:cstheme="majorHAnsi"/>
+                  <w:lang w:val="es-ES"/>
                 </w:rPr>
                 <w:tag w:val="UVUS05"/>
                 <w:id w:val="-1423649294"/>
@@ -1389,28 +1444,31 @@
                 <w15:appearance w15:val="hidden"/>
                 <w:text/>
               </w:sdtPr>
-              <w:sdtEndPr/>
               <w:sdtContent>
                 <w:r>
                   <w:rPr>
                     <w:rFonts w:asciiTheme="majorHAnsi" w:hAnsiTheme="majorHAnsi" w:cstheme="majorHAnsi"/>
+                    <w:lang w:val="es-ES"/>
                   </w:rPr>
                   <w:t xml:space="preserve"> </w:t>
                 </w:r>
                 <w:r>
                   <w:rPr>
                     <w:rFonts w:asciiTheme="majorHAnsi" w:hAnsiTheme="majorHAnsi" w:cstheme="majorHAnsi"/>
+                    <w:lang w:val="es-ES"/>
                   </w:rPr>
-                  <w:t>CRP8717</w:t>
+                  <w:t xml:space="preserve">CRP8717 </w:t>
                 </w:r>
                 <w:r>
                   <w:rPr>
                     <w:rFonts w:asciiTheme="majorHAnsi" w:hAnsiTheme="majorHAnsi" w:cstheme="majorHAnsi"/>
+                    <w:lang w:val="es-ES"/>
                   </w:rPr>
-                  <w:t xml:space="preserve">  </w:t>
+                  <w:t xml:space="preserve"> </w:t>
                 </w:r>
               </w:sdtContent>
             </w:sdt>
+            <w:permEnd w:id="1398370153"/>
           </w:p>
           <w:p>
             <w:pPr>
@@ -1439,10 +1497,12 @@
               </w:rPr>
               <w:tab/>
             </w:r>
+            <w:permStart w:id="72570348" w:edGrp="everyone"/>
             <w:sdt>
               <w:sdtPr>
                 <w:rPr>
                   <w:rFonts w:asciiTheme="majorHAnsi" w:hAnsiTheme="majorHAnsi" w:cstheme="majorHAnsi"/>
+                  <w:lang w:val="es-ES"/>
                 </w:rPr>
                 <w:tag w:val="Student5"/>
                 <w:id w:val="-611360200"/>
@@ -1452,40 +1512,31 @@
                 <w15:appearance w15:val="hidden"/>
                 <w:text/>
               </w:sdtPr>
-              <w:sdtEndPr/>
               <w:sdtContent>
                 <w:r>
                   <w:rPr>
                     <w:rFonts w:asciiTheme="majorHAnsi" w:hAnsiTheme="majorHAnsi" w:cstheme="majorHAnsi"/>
+                    <w:lang w:val="es-ES"/>
                   </w:rPr>
                   <w:t xml:space="preserve"> </w:t>
                 </w:r>
                 <w:r>
                   <w:rPr>
                     <w:rFonts w:asciiTheme="majorHAnsi" w:hAnsiTheme="majorHAnsi" w:cstheme="majorHAnsi"/>
+                    <w:lang w:val="es-ES"/>
                   </w:rPr>
-                  <w:t>López Expósito</w:t>
+                  <w:t>López Expósito, Rubén</w:t>
                 </w:r>
                 <w:r>
                   <w:rPr>
                     <w:rFonts w:asciiTheme="majorHAnsi" w:hAnsiTheme="majorHAnsi" w:cstheme="majorHAnsi"/>
-                  </w:rPr>
-                  <w:t>,</w:t>
-                </w:r>
-                <w:r>
-                  <w:rPr>
-                    <w:rFonts w:asciiTheme="majorHAnsi" w:hAnsiTheme="majorHAnsi" w:cstheme="majorHAnsi"/>
-                  </w:rPr>
-                  <w:t xml:space="preserve"> Rubén</w:t>
-                </w:r>
-                <w:r>
-                  <w:rPr>
-                    <w:rFonts w:asciiTheme="majorHAnsi" w:hAnsiTheme="majorHAnsi" w:cstheme="majorHAnsi"/>
+                    <w:lang w:val="es-ES"/>
                   </w:rPr>
                   <w:t xml:space="preserve">  </w:t>
                 </w:r>
               </w:sdtContent>
             </w:sdt>
+            <w:permEnd w:id="72570348"/>
           </w:p>
           <w:p>
             <w:pPr>
@@ -1514,10 +1565,12 @@
               </w:rPr>
               <w:tab/>
             </w:r>
+            <w:permStart w:id="2077499526" w:edGrp="everyone"/>
             <w:sdt>
               <w:sdtPr>
                 <w:rPr>
                   <w:rFonts w:asciiTheme="majorHAnsi" w:hAnsiTheme="majorHAnsi" w:cstheme="majorHAnsi"/>
+                  <w:lang w:val="es-ES"/>
                 </w:rPr>
                 <w:tag w:val="Roles5"/>
                 <w:id w:val="1581409429"/>
@@ -1526,28 +1579,31 @@
                 </w:placeholder>
                 <w:text/>
               </w:sdtPr>
-              <w:sdtEndPr/>
               <w:sdtContent>
                 <w:r>
                   <w:rPr>
                     <w:rFonts w:asciiTheme="majorHAnsi" w:hAnsiTheme="majorHAnsi" w:cstheme="majorHAnsi"/>
+                    <w:lang w:val="es-ES"/>
                   </w:rPr>
                   <w:t xml:space="preserve"> </w:t>
                 </w:r>
                 <w:r>
                   <w:rPr>
                     <w:rFonts w:asciiTheme="majorHAnsi" w:hAnsiTheme="majorHAnsi" w:cstheme="majorHAnsi"/>
+                    <w:lang w:val="es-ES"/>
                   </w:rPr>
                   <w:t>developer, tester</w:t>
                 </w:r>
                 <w:r>
                   <w:rPr>
                     <w:rFonts w:asciiTheme="majorHAnsi" w:hAnsiTheme="majorHAnsi" w:cstheme="majorHAnsi"/>
+                    <w:lang w:val="es-ES"/>
                   </w:rPr>
-                  <w:t xml:space="preserve"> </w:t>
+                  <w:t xml:space="preserve">  </w:t>
                 </w:r>
               </w:sdtContent>
             </w:sdt>
+            <w:permEnd w:id="2077499526"/>
           </w:p>
         </w:tc>
         <w:tc>
@@ -1609,6 +1665,7 @@
               </w:rPr>
               <w:tab/>
             </w:r>
+            <w:permStart w:id="1772436159" w:edGrp="everyone"/>
             <w:sdt>
               <w:sdtPr>
                 <w:rPr>
@@ -1622,7 +1679,6 @@
                 <w15:appearance w15:val="hidden"/>
                 <w:text/>
               </w:sdtPr>
-              <w:sdtEndPr/>
               <w:sdtContent>
                 <w:r>
                   <w:rPr>
@@ -1634,43 +1690,7 @@
                   <w:rPr>
                     <w:rFonts w:asciiTheme="majorHAnsi" w:hAnsiTheme="majorHAnsi" w:cstheme="majorHAnsi"/>
                   </w:rPr>
-                  <w:t>Seville</w:t>
-                </w:r>
-                <w:r>
-                  <w:rPr>
-                    <w:rFonts w:asciiTheme="majorHAnsi" w:hAnsiTheme="majorHAnsi" w:cstheme="majorHAnsi"/>
-                  </w:rPr>
-                  <w:t xml:space="preserve"> </w:t>
-                </w:r>
-                <w:r>
-                  <w:rPr>
-                    <w:rFonts w:asciiTheme="majorHAnsi" w:hAnsiTheme="majorHAnsi" w:cstheme="majorHAnsi"/>
-                  </w:rPr>
-                  <w:t>February</w:t>
-                </w:r>
-                <w:r>
-                  <w:rPr>
-                    <w:rFonts w:asciiTheme="majorHAnsi" w:hAnsiTheme="majorHAnsi" w:cstheme="majorHAnsi"/>
-                  </w:rPr>
-                  <w:t xml:space="preserve"> </w:t>
-                </w:r>
-                <w:r>
-                  <w:rPr>
-                    <w:rFonts w:asciiTheme="majorHAnsi" w:hAnsiTheme="majorHAnsi" w:cstheme="majorHAnsi"/>
-                  </w:rPr>
-                  <w:t>16</w:t>
-                </w:r>
-                <w:r>
-                  <w:rPr>
-                    <w:rFonts w:asciiTheme="majorHAnsi" w:hAnsiTheme="majorHAnsi" w:cstheme="majorHAnsi"/>
-                  </w:rPr>
-                  <w:t xml:space="preserve">, </w:t>
-                </w:r>
-                <w:r>
-                  <w:rPr>
-                    <w:rFonts w:asciiTheme="majorHAnsi" w:hAnsiTheme="majorHAnsi" w:cstheme="majorHAnsi"/>
-                  </w:rPr>
-                  <w:t>2025</w:t>
+                  <w:t>Seville February 16, 2025</w:t>
                 </w:r>
                 <w:r>
                   <w:rPr>
@@ -1680,6 +1700,7 @@
                 </w:r>
               </w:sdtContent>
             </w:sdt>
+            <w:permEnd w:id="1772436159"/>
           </w:p>
         </w:tc>
       </w:tr>
@@ -1699,6 +1720,7 @@
         <w:rPr>
           <w:rFonts w:cstheme="majorHAnsi"/>
         </w:rPr>
+        <w:lastRenderedPageBreak/>
         <w:t>MANDATORY</w:t>
       </w:r>
       <w:r>
@@ -1879,6 +1901,7 @@
       </w:r>
     </w:p>
     <w:bookmarkStart w:id="2" w:name="_Hlk157672140"/>
+    <w:permStart w:id="514992324" w:edGrp="everyone"/>
     <w:p>
       <w:pPr>
         <w:pStyle w:val="Comment-Grader"/>
@@ -1893,7 +1916,6 @@
           <w15:appearance w15:val="hidden"/>
           <w:text/>
         </w:sdtPr>
-        <w:sdtEndPr/>
         <w:sdtContent>
           <w:r>
             <w:t xml:space="preserve">  </w:t>
@@ -1906,6 +1928,7 @@
           </w:r>
         </w:sdtContent>
       </w:sdt>
+      <w:permEnd w:id="514992324"/>
       <w:r>
         <w:t xml:space="preserve">   </w:t>
       </w:r>
@@ -1920,6 +1943,7 @@
       </w:r>
     </w:p>
     <w:bookmarkStart w:id="3" w:name="_Hlk157672153"/>
+    <w:permStart w:id="1330789551" w:edGrp="everyone"/>
     <w:p>
       <w:pPr>
         <w:pStyle w:val="Comment-Grader"/>
@@ -1934,7 +1958,6 @@
           <w15:appearance w15:val="hidden"/>
           <w:text/>
         </w:sdtPr>
-        <w:sdtEndPr/>
         <w:sdtContent>
           <w:r>
             <w:t xml:space="preserve">  </w:t>
@@ -1947,6 +1970,7 @@
           </w:r>
         </w:sdtContent>
       </w:sdt>
+      <w:permEnd w:id="1330789551"/>
       <w:r>
         <w:t xml:space="preserve">  </w:t>
       </w:r>
@@ -1995,6 +2019,7 @@
         <w:t>schedule.</w:t>
       </w:r>
     </w:p>
+    <w:permStart w:id="263077281" w:edGrp="everyone"/>
     <w:p>
       <w:pPr>
         <w:pStyle w:val="Comment-Grader"/>
@@ -2009,7 +2034,6 @@
           <w15:appearance w15:val="hidden"/>
           <w:text/>
         </w:sdtPr>
-        <w:sdtEndPr/>
         <w:sdtContent>
           <w:r>
             <w:t xml:space="preserve">  </w:t>
@@ -2022,6 +2046,7 @@
           </w:r>
         </w:sdtContent>
       </w:sdt>
+      <w:permEnd w:id="263077281"/>
       <w:r>
         <w:t xml:space="preserve">   </w:t>
       </w:r>
@@ -2037,6 +2062,7 @@
         <w:rPr>
           <w:rFonts w:cstheme="majorHAnsi"/>
         </w:rPr>
+        <w:lastRenderedPageBreak/>
         <w:t>MANDATORY</w:t>
       </w:r>
       <w:r>
@@ -2235,6 +2261,7 @@
         <w:t>; no further information about them is needed in the system.</w:t>
       </w:r>
     </w:p>
+    <w:permStart w:id="3886208" w:edGrp="everyone"/>
     <w:p>
       <w:pPr>
         <w:pStyle w:val="Comment-Grader"/>
@@ -2249,7 +2276,6 @@
           <w15:appearance w15:val="hidden"/>
           <w:text/>
         </w:sdtPr>
-        <w:sdtEndPr/>
         <w:sdtContent>
           <w:r>
             <w:t xml:space="preserve">  </w:t>
@@ -2262,6 +2288,7 @@
           </w:r>
         </w:sdtContent>
       </w:sdt>
+      <w:permEnd w:id="3886208"/>
       <w:r>
         <w:t xml:space="preserve">  </w:t>
       </w:r>
@@ -2412,6 +2439,7 @@
         <w:t>,15}$").</w:t>
       </w:r>
     </w:p>
+    <w:permStart w:id="568988877" w:edGrp="everyone"/>
     <w:p>
       <w:pPr>
         <w:pStyle w:val="Comment-Grader"/>
@@ -2426,7 +2454,6 @@
           <w15:appearance w15:val="hidden"/>
           <w:text/>
         </w:sdtPr>
-        <w:sdtEndPr/>
         <w:sdtContent>
           <w:r>
             <w:t xml:space="preserve">  </w:t>
@@ -2439,6 +2466,7 @@
           </w:r>
         </w:sdtContent>
       </w:sdt>
+      <w:permEnd w:id="568988877"/>
       <w:r>
         <w:t xml:space="preserve">   </w:t>
       </w:r>
@@ -2629,6 +2657,7 @@
         <w:t xml:space="preserve"> characters).</w:t>
       </w:r>
     </w:p>
+    <w:permStart w:id="64176652" w:edGrp="everyone"/>
     <w:p>
       <w:pPr>
         <w:pStyle w:val="Comment-Grader"/>
@@ -2643,13 +2672,19 @@
           <w15:appearance w15:val="hidden"/>
           <w:text/>
         </w:sdtPr>
-        <w:sdtEndPr/>
         <w:sdtContent>
           <w:r>
-            <w:t xml:space="preserve">    </w:t>
+            <w:t xml:space="preserve">  </w:t>
+          </w:r>
+          <w:r>
+            <w:t>X</w:t>
+          </w:r>
+          <w:r>
+            <w:t xml:space="preserve">  </w:t>
           </w:r>
         </w:sdtContent>
       </w:sdt>
+      <w:permEnd w:id="64176652"/>
       <w:r>
         <w:t xml:space="preserve">      </w:t>
       </w:r>
@@ -2818,6 +2853,7 @@
         <w:t xml:space="preserve">. </w:t>
       </w:r>
     </w:p>
+    <w:permStart w:id="2084199269" w:edGrp="everyone"/>
     <w:p>
       <w:pPr>
         <w:pStyle w:val="Comment-Grader"/>
@@ -2832,13 +2868,19 @@
           <w15:appearance w15:val="hidden"/>
           <w:text/>
         </w:sdtPr>
-        <w:sdtEndPr/>
         <w:sdtContent>
           <w:r>
-            <w:t xml:space="preserve">    </w:t>
+            <w:t xml:space="preserve">  </w:t>
+          </w:r>
+          <w:r>
+            <w:t>X</w:t>
+          </w:r>
+          <w:r>
+            <w:t xml:space="preserve">  </w:t>
           </w:r>
         </w:sdtContent>
       </w:sdt>
+      <w:permEnd w:id="2084199269"/>
       <w:r>
         <w:t xml:space="preserve">   </w:t>
       </w:r>
@@ -2888,7 +2930,11 @@
         <w:t xml:space="preserve">.  </w:t>
       </w:r>
       <w:r>
-        <w:t xml:space="preserve">The system must store the following data: a </w:t>
+        <w:t xml:space="preserve">The system must </w:t>
+      </w:r>
+      <w:r>
+        <w:lastRenderedPageBreak/>
+        <w:t xml:space="preserve">store the following data: a </w:t>
       </w:r>
       <w:r>
         <w:rPr>
@@ -3050,6 +3096,7 @@
         <w:t xml:space="preserve"> or not. </w:t>
       </w:r>
     </w:p>
+    <w:permStart w:id="1789663349" w:edGrp="everyone"/>
     <w:p>
       <w:pPr>
         <w:pStyle w:val="Comment-Grader"/>
@@ -3064,13 +3111,19 @@
           <w15:appearance w15:val="hidden"/>
           <w:text/>
         </w:sdtPr>
-        <w:sdtEndPr/>
         <w:sdtContent>
           <w:r>
-            <w:t xml:space="preserve">    </w:t>
+            <w:t xml:space="preserve">  </w:t>
+          </w:r>
+          <w:r>
+            <w:t>X</w:t>
+          </w:r>
+          <w:r>
+            <w:t xml:space="preserve">  </w:t>
           </w:r>
         </w:sdtContent>
       </w:sdt>
+      <w:permEnd w:id="1789663349"/>
       <w:r>
         <w:t xml:space="preserve">   </w:t>
       </w:r>
@@ -3177,6 +3230,7 @@
         <w:t>”.</w:t>
       </w:r>
     </w:p>
+    <w:permStart w:id="1472210995" w:edGrp="everyone"/>
     <w:p>
       <w:pPr>
         <w:pStyle w:val="Comment-Grader"/>
@@ -3191,13 +3245,13 @@
           <w15:appearance w15:val="hidden"/>
           <w:text/>
         </w:sdtPr>
-        <w:sdtEndPr/>
         <w:sdtContent>
           <w:r>
             <w:t xml:space="preserve">    </w:t>
           </w:r>
         </w:sdtContent>
       </w:sdt>
+      <w:permEnd w:id="1472210995"/>
       <w:r>
         <w:t xml:space="preserve">    </w:t>
       </w:r>
@@ -3248,6 +3302,7 @@
         <w:t>.</w:t>
       </w:r>
     </w:p>
+    <w:permStart w:id="1506941238" w:edGrp="everyone"/>
     <w:p>
       <w:pPr>
         <w:pStyle w:val="Comment-Grader"/>
@@ -3262,13 +3317,13 @@
           <w15:appearance w15:val="hidden"/>
           <w:text/>
         </w:sdtPr>
-        <w:sdtEndPr/>
         <w:sdtContent>
           <w:r>
             <w:t xml:space="preserve">    </w:t>
           </w:r>
         </w:sdtContent>
       </w:sdt>
+      <w:permEnd w:id="1506941238"/>
       <w:r>
         <w:t xml:space="preserve">    </w:t>
       </w:r>
@@ -3287,6 +3342,7 @@
         <w:rPr>
           <w:rFonts w:cstheme="majorHAnsi"/>
         </w:rPr>
+        <w:lastRenderedPageBreak/>
         <w:t>MANDATORY</w:t>
       </w:r>
       <w:r>
@@ -3406,6 +3462,7 @@
         <w:t>require confirmation.</w:t>
       </w:r>
     </w:p>
+    <w:permStart w:id="877278202" w:edGrp="everyone"/>
     <w:p>
       <w:pPr>
         <w:pStyle w:val="Comment-Grader"/>
@@ -3420,13 +3477,13 @@
           <w15:appearance w15:val="hidden"/>
           <w:text/>
         </w:sdtPr>
-        <w:sdtEndPr/>
         <w:sdtContent>
           <w:r>
             <w:t xml:space="preserve">    </w:t>
           </w:r>
         </w:sdtContent>
       </w:sdt>
+      <w:permEnd w:id="877278202"/>
     </w:p>
     <w:p>
       <w:pPr>
@@ -3490,6 +3547,7 @@
         <w:t xml:space="preserve"> Both operations require confirmation.</w:t>
       </w:r>
     </w:p>
+    <w:permStart w:id="793719138" w:edGrp="everyone"/>
     <w:p>
       <w:pPr>
         <w:pStyle w:val="Comment-Grader"/>
@@ -3504,13 +3562,13 @@
           <w15:appearance w15:val="hidden"/>
           <w:text/>
         </w:sdtPr>
-        <w:sdtEndPr/>
         <w:sdtContent>
           <w:r>
             <w:t xml:space="preserve">    </w:t>
           </w:r>
         </w:sdtContent>
       </w:sdt>
+      <w:permEnd w:id="793719138"/>
       <w:r>
         <w:t xml:space="preserve">   </w:t>
       </w:r>
@@ -3574,6 +3632,7 @@
         <w:t>operations require confirmation.</w:t>
       </w:r>
     </w:p>
+    <w:permStart w:id="1433148399" w:edGrp="everyone"/>
     <w:p>
       <w:pPr>
         <w:pStyle w:val="Comment-Grader"/>
@@ -3588,13 +3647,13 @@
           <w15:appearance w15:val="hidden"/>
           <w:text/>
         </w:sdtPr>
-        <w:sdtEndPr/>
         <w:sdtContent>
           <w:r>
             <w:t xml:space="preserve">    </w:t>
           </w:r>
         </w:sdtContent>
       </w:sdt>
+      <w:permEnd w:id="1433148399"/>
       <w:r>
         <w:t xml:space="preserve">   </w:t>
       </w:r>
@@ -3647,6 +3706,7 @@
         <w:t>); the services must be promoted in every page as little intrusively as possible.</w:t>
       </w:r>
     </w:p>
+    <w:permStart w:id="1002920657" w:edGrp="everyone"/>
     <w:p>
       <w:pPr>
         <w:pStyle w:val="Comment-Grader"/>
@@ -3661,13 +3721,13 @@
           <w15:appearance w15:val="hidden"/>
           <w:text/>
         </w:sdtPr>
-        <w:sdtEndPr/>
         <w:sdtContent>
           <w:r>
             <w:t xml:space="preserve">    </w:t>
           </w:r>
         </w:sdtContent>
       </w:sdt>
+      <w:permEnd w:id="1002920657"/>
       <w:r>
         <w:t xml:space="preserve">   </w:t>
       </w:r>
@@ -3729,6 +3789,7 @@
         <w:rPr>
           <w:rFonts w:cstheme="majorHAnsi"/>
         </w:rPr>
+        <w:lastRenderedPageBreak/>
         <w:t>Managerial requirements</w:t>
       </w:r>
     </w:p>
@@ -3740,6 +3801,7 @@
         <w:t>Provide a link to your planning dashboard in GitHub to review the tasks, their current status, and your schedule.</w:t>
       </w:r>
     </w:p>
+    <w:permStart w:id="1902000534" w:edGrp="everyone"/>
     <w:p>
       <w:pPr>
         <w:pStyle w:val="Comment-Grader"/>
@@ -3754,13 +3816,13 @@
           <w15:appearance w15:val="hidden"/>
           <w:text/>
         </w:sdtPr>
-        <w:sdtEndPr/>
         <w:sdtContent>
           <w:r>
             <w:t xml:space="preserve">    </w:t>
           </w:r>
         </w:sdtContent>
       </w:sdt>
+      <w:permEnd w:id="1902000534"/>
       <w:r>
         <w:t xml:space="preserve">  </w:t>
       </w:r>
@@ -3779,6 +3841,7 @@
         <w:rPr>
           <w:rFonts w:cstheme="majorHAnsi"/>
         </w:rPr>
+        <w:lastRenderedPageBreak/>
         <w:t>MANDATORY</w:t>
       </w:r>
       <w:r>
@@ -3822,6 +3885,7 @@
         <w:t xml:space="preserve">Create appropriate indexes for your entities, if required. </w:t>
       </w:r>
     </w:p>
+    <w:permStart w:id="47063208" w:edGrp="everyone"/>
     <w:p>
       <w:pPr>
         <w:pStyle w:val="Comment-Grader"/>
@@ -3836,13 +3900,13 @@
           <w15:appearance w15:val="hidden"/>
           <w:text/>
         </w:sdtPr>
-        <w:sdtEndPr/>
         <w:sdtContent>
           <w:r>
             <w:t xml:space="preserve">    </w:t>
           </w:r>
         </w:sdtContent>
       </w:sdt>
+      <w:permEnd w:id="47063208"/>
       <w:r>
         <w:t xml:space="preserve">   </w:t>
       </w:r>
@@ -3916,6 +3980,7 @@
         <w:t>.</w:t>
       </w:r>
     </w:p>
+    <w:permStart w:id="759059702" w:edGrp="everyone"/>
     <w:p>
       <w:pPr>
         <w:pStyle w:val="Comment-Grader"/>
@@ -3930,13 +3995,13 @@
           <w15:appearance w15:val="hidden"/>
           <w:text/>
         </w:sdtPr>
-        <w:sdtEndPr/>
         <w:sdtContent>
           <w:r>
             <w:t xml:space="preserve">    </w:t>
           </w:r>
         </w:sdtContent>
       </w:sdt>
+      <w:permEnd w:id="759059702"/>
       <w:r>
         <w:t xml:space="preserve">  </w:t>
       </w:r>
@@ -3966,6 +4031,7 @@
         <w:t xml:space="preserve">  </w:t>
       </w:r>
     </w:p>
+    <w:permStart w:id="1340033691" w:edGrp="everyone"/>
     <w:p>
       <w:pPr>
         <w:pStyle w:val="Comment-Grader"/>
@@ -3980,13 +4046,13 @@
           <w15:appearance w15:val="hidden"/>
           <w:text/>
         </w:sdtPr>
-        <w:sdtEndPr/>
         <w:sdtContent>
           <w:r>
             <w:t xml:space="preserve">    </w:t>
           </w:r>
         </w:sdtContent>
       </w:sdt>
+      <w:permEnd w:id="1340033691"/>
       <w:r>
         <w:t xml:space="preserve">   </w:t>
       </w:r>
@@ -3999,6 +4065,7 @@
         <w:t xml:space="preserve">Produce a testing report. </w:t>
       </w:r>
     </w:p>
+    <w:permStart w:id="867524682" w:edGrp="everyone"/>
     <w:p>
       <w:pPr>
         <w:pStyle w:val="Comment-Grader"/>
@@ -4013,13 +4080,13 @@
           <w15:appearance w15:val="hidden"/>
           <w:text/>
         </w:sdtPr>
-        <w:sdtEndPr/>
         <w:sdtContent>
           <w:r>
             <w:t xml:space="preserve">    </w:t>
           </w:r>
         </w:sdtContent>
       </w:sdt>
+      <w:permEnd w:id="867524682"/>
       <w:r>
         <w:t xml:space="preserve">   </w:t>
       </w:r>
@@ -4043,6 +4110,7 @@
         <w:rPr>
           <w:rFonts w:cstheme="majorHAnsi"/>
         </w:rPr>
+        <w:lastRenderedPageBreak/>
         <w:t>SUPPLEMENTARY I</w:t>
       </w:r>
       <w:r>
@@ -4169,6 +4237,7 @@
         <w:t>.</w:t>
       </w:r>
     </w:p>
+    <w:permStart w:id="322599070" w:edGrp="everyone"/>
     <w:p>
       <w:pPr>
         <w:pStyle w:val="Comment-Grader"/>
@@ -4183,13 +4252,19 @@
           <w15:appearance w15:val="hidden"/>
           <w:text/>
         </w:sdtPr>
-        <w:sdtEndPr/>
         <w:sdtContent>
           <w:r>
-            <w:t xml:space="preserve">    </w:t>
+            <w:t xml:space="preserve">  </w:t>
+          </w:r>
+          <w:r>
+            <w:t>X</w:t>
+          </w:r>
+          <w:r>
+            <w:t xml:space="preserve">  </w:t>
           </w:r>
         </w:sdtContent>
       </w:sdt>
+      <w:permEnd w:id="322599070"/>
       <w:r>
         <w:t xml:space="preserve">      </w:t>
       </w:r>
@@ -4241,6 +4316,7 @@
         <w:t>Produce a report on what you knew about the architecture of a WIS before this subject. </w:t>
       </w:r>
     </w:p>
+    <w:permStart w:id="1262108067" w:edGrp="everyone"/>
     <w:p>
       <w:pPr>
         <w:pStyle w:val="Comment-Grader"/>
@@ -4255,13 +4331,19 @@
           <w15:appearance w15:val="hidden"/>
           <w:text/>
         </w:sdtPr>
-        <w:sdtEndPr/>
         <w:sdtContent>
           <w:r>
-            <w:t xml:space="preserve">    </w:t>
+            <w:t xml:space="preserve">  </w:t>
+          </w:r>
+          <w:r>
+            <w:t>X</w:t>
+          </w:r>
+          <w:r>
+            <w:t xml:space="preserve">  </w:t>
           </w:r>
         </w:sdtContent>
       </w:sdt>
+      <w:permEnd w:id="1262108067"/>
       <w:r>
         <w:t xml:space="preserve">   </w:t>
       </w:r>
@@ -4274,6 +4356,7 @@
         <w:t>Produce a report on what you knew about testing a WIS before this subject. </w:t>
       </w:r>
     </w:p>
+    <w:permStart w:id="2072198547" w:edGrp="everyone"/>
     <w:p>
       <w:pPr>
         <w:pStyle w:val="Comment-Grader"/>
@@ -4288,13 +4371,16 @@
           <w15:appearance w15:val="hidden"/>
           <w:text/>
         </w:sdtPr>
-        <w:sdtEndPr/>
         <w:sdtContent>
           <w:r>
-            <w:t xml:space="preserve">    </w:t>
+            <w:t xml:space="preserve">  X</w:t>
+          </w:r>
+          <w:r>
+            <w:t xml:space="preserve">  </w:t>
           </w:r>
         </w:sdtContent>
       </w:sdt>
+      <w:permEnd w:id="2072198547"/>
       <w:r>
         <w:t xml:space="preserve">  </w:t>
       </w:r>
@@ -4322,6 +4408,7 @@
         <w:t>, and you have your development configuration ready to work.</w:t>
       </w:r>
     </w:p>
+    <w:permStart w:id="893265149" w:edGrp="everyone"/>
     <w:p>
       <w:pPr>
         <w:pStyle w:val="Comment-Grader"/>
@@ -4336,13 +4423,19 @@
           <w15:appearance w15:val="hidden"/>
           <w:text/>
         </w:sdtPr>
-        <w:sdtEndPr/>
         <w:sdtContent>
           <w:r>
-            <w:t xml:space="preserve">    </w:t>
+            <w:t xml:space="preserve">  </w:t>
+          </w:r>
+          <w:r>
+            <w:t>X</w:t>
+          </w:r>
+          <w:r>
+            <w:t xml:space="preserve">  </w:t>
           </w:r>
         </w:sdtContent>
       </w:sdt>
+      <w:permEnd w:id="893265149"/>
       <w:r>
         <w:t xml:space="preserve">   </w:t>
       </w:r>
@@ -4361,6 +4454,7 @@
         <w:rPr>
           <w:rFonts w:cstheme="majorHAnsi"/>
         </w:rPr>
+        <w:lastRenderedPageBreak/>
         <w:t>SUPPLEMENTARY I</w:t>
       </w:r>
       <w:r>
@@ -4434,6 +4528,7 @@
         <w:t>, which must be initialised to “EUR”, “USD”, and “GBP”. </w:t>
       </w:r>
     </w:p>
+    <w:permStart w:id="1208632185" w:edGrp="everyone"/>
     <w:p>
       <w:pPr>
         <w:pStyle w:val="Comment-Grader"/>
@@ -4448,13 +4543,13 @@
           <w15:appearance w15:val="hidden"/>
           <w:text/>
         </w:sdtPr>
-        <w:sdtEndPr/>
         <w:sdtContent>
           <w:r>
             <w:t xml:space="preserve">    </w:t>
           </w:r>
         </w:sdtContent>
       </w:sdt>
+      <w:permEnd w:id="1208632185"/>
       <w:r>
         <w:t xml:space="preserve">     </w:t>
       </w:r>
@@ -4569,6 +4664,7 @@
         <w:t>verage, minimum, maximum, and standard deviation of the number of reviews posted over the last 10 weeks.</w:t>
       </w:r>
     </w:p>
+    <w:permStart w:id="230453759" w:edGrp="everyone"/>
     <w:p>
       <w:pPr>
         <w:pStyle w:val="Comment-Grader"/>
@@ -4583,13 +4679,13 @@
           <w15:appearance w15:val="hidden"/>
           <w:text/>
         </w:sdtPr>
-        <w:sdtEndPr/>
         <w:sdtContent>
           <w:r>
             <w:t xml:space="preserve">    </w:t>
           </w:r>
         </w:sdtContent>
       </w:sdt>
+      <w:permEnd w:id="230453759"/>
       <w:r>
         <w:t xml:space="preserve">   </w:t>
       </w:r>
@@ -4697,6 +4793,7 @@
         <w:t>. </w:t>
       </w:r>
     </w:p>
+    <w:permStart w:id="732176783" w:edGrp="everyone"/>
     <w:p>
       <w:pPr>
         <w:pStyle w:val="Comment-Grader"/>
@@ -4711,13 +4808,13 @@
           <w15:appearance w15:val="hidden"/>
           <w:text/>
         </w:sdtPr>
-        <w:sdtEndPr/>
         <w:sdtContent>
           <w:r>
             <w:t xml:space="preserve">    </w:t>
           </w:r>
         </w:sdtContent>
       </w:sdt>
+      <w:permEnd w:id="732176783"/>
       <w:r>
         <w:t xml:space="preserve">    </w:t>
       </w:r>
@@ -4737,6 +4834,7 @@
         <w:rPr>
           <w:rFonts w:cstheme="majorHAnsi"/>
         </w:rPr>
+        <w:lastRenderedPageBreak/>
         <w:t>SUPPLEMENTARY I</w:t>
       </w:r>
       <w:r>
@@ -4849,6 +4947,7 @@
         <w:t>the services.</w:t>
       </w:r>
     </w:p>
+    <w:permStart w:id="1985440427" w:edGrp="everyone"/>
     <w:p>
       <w:pPr>
         <w:pStyle w:val="Comment-Grader"/>
@@ -4863,13 +4962,13 @@
           <w15:appearance w15:val="hidden"/>
           <w:text/>
         </w:sdtPr>
-        <w:sdtEndPr/>
         <w:sdtContent>
           <w:r>
             <w:t xml:space="preserve">    </w:t>
           </w:r>
         </w:sdtContent>
       </w:sdt>
+      <w:permEnd w:id="1985440427"/>
       <w:r>
         <w:t xml:space="preserve">   </w:t>
       </w:r>
@@ -4947,6 +5046,7 @@
         <w:t>This operation requires a confirmation since reviews cannot be updated or deleted.</w:t>
       </w:r>
     </w:p>
+    <w:permStart w:id="1070278833" w:edGrp="everyone"/>
     <w:p>
       <w:pPr>
         <w:pStyle w:val="Comment-Grader"/>
@@ -4961,13 +5061,13 @@
           <w15:appearance w15:val="hidden"/>
           <w:text/>
         </w:sdtPr>
-        <w:sdtEndPr/>
         <w:sdtContent>
           <w:r>
             <w:t xml:space="preserve">    </w:t>
           </w:r>
         </w:sdtContent>
       </w:sdt>
+      <w:permEnd w:id="1070278833"/>
       <w:r>
         <w:t xml:space="preserve">   </w:t>
       </w:r>
@@ -5022,6 +5122,7 @@
         <w:t>Update the system configuration. </w:t>
       </w:r>
     </w:p>
+    <w:permStart w:id="1694506261" w:edGrp="everyone"/>
     <w:p>
       <w:pPr>
         <w:pStyle w:val="Comment-Grader"/>
@@ -5036,13 +5137,13 @@
           <w15:appearance w15:val="hidden"/>
           <w:text/>
         </w:sdtPr>
-        <w:sdtEndPr/>
         <w:sdtContent>
           <w:r>
             <w:t xml:space="preserve">    </w:t>
           </w:r>
         </w:sdtContent>
       </w:sdt>
+      <w:permEnd w:id="1694506261"/>
       <w:r>
         <w:t xml:space="preserve">   </w:t>
       </w:r>
@@ -5100,6 +5201,7 @@
         <w:t xml:space="preserve">. </w:t>
       </w:r>
     </w:p>
+    <w:permStart w:id="2084703222" w:edGrp="everyone"/>
     <w:p>
       <w:pPr>
         <w:pStyle w:val="Comment-Grader"/>
@@ -5114,13 +5216,13 @@
           <w15:appearance w15:val="hidden"/>
           <w:text/>
         </w:sdtPr>
-        <w:sdtEndPr/>
         <w:sdtContent>
           <w:r>
             <w:t xml:space="preserve">    </w:t>
           </w:r>
         </w:sdtContent>
       </w:sdt>
+      <w:permEnd w:id="2084703222"/>
       <w:r>
         <w:t xml:space="preserve">   </w:t>
       </w:r>
@@ -5170,6 +5272,7 @@
         <w:t>. </w:t>
       </w:r>
     </w:p>
+    <w:permStart w:id="2120495563" w:edGrp="everyone"/>
     <w:p>
       <w:pPr>
         <w:pStyle w:val="Comment-Grader"/>
@@ -5184,13 +5287,13 @@
           <w15:appearance w15:val="hidden"/>
           <w:text/>
         </w:sdtPr>
-        <w:sdtEndPr/>
         <w:sdtContent>
           <w:r>
             <w:t xml:space="preserve">    </w:t>
           </w:r>
         </w:sdtContent>
       </w:sdt>
+      <w:permEnd w:id="2120495563"/>
       <w:r>
         <w:t xml:space="preserve">   </w:t>
       </w:r>
@@ -5231,7 +5334,11 @@
         <w:t xml:space="preserve">.  </w:t>
       </w:r>
       <w:r>
-        <w:t xml:space="preserve">Internally, all moments must be stored in GMT format.  </w:t>
+        <w:t xml:space="preserve">Internally, all </w:t>
+      </w:r>
+      <w:r>
+        <w:lastRenderedPageBreak/>
+        <w:t xml:space="preserve">moments must be stored in GMT format.  </w:t>
       </w:r>
       <w:r>
         <w:t xml:space="preserve">This requirement must be fulfilled in this and every </w:t>
@@ -5249,6 +5356,7 @@
         <w:t xml:space="preserve">. </w:t>
       </w:r>
     </w:p>
+    <w:permStart w:id="422514435" w:edGrp="everyone"/>
     <w:p>
       <w:pPr>
         <w:pStyle w:val="Comment-Grader"/>
@@ -5263,13 +5371,13 @@
           <w15:appearance w15:val="hidden"/>
           <w:text/>
         </w:sdtPr>
-        <w:sdtEndPr/>
         <w:sdtContent>
           <w:r>
             <w:t xml:space="preserve">    </w:t>
           </w:r>
         </w:sdtContent>
       </w:sdt>
+      <w:permEnd w:id="422514435"/>
     </w:p>
     <w:p>
       <w:pPr>
@@ -5342,6 +5450,7 @@
         <w:t>.</w:t>
       </w:r>
     </w:p>
+    <w:permStart w:id="433923951" w:edGrp="everyone"/>
     <w:p>
       <w:pPr>
         <w:pStyle w:val="Comment-Grader"/>
@@ -5356,13 +5465,13 @@
           <w15:appearance w15:val="hidden"/>
           <w:text/>
         </w:sdtPr>
-        <w:sdtEndPr/>
         <w:sdtContent>
           <w:r>
             <w:t xml:space="preserve">    </w:t>
           </w:r>
         </w:sdtContent>
       </w:sdt>
+      <w:permEnd w:id="433923951"/>
       <w:r>
         <w:t xml:space="preserve">     </w:t>
       </w:r>
@@ -5375,6 +5484,7 @@
         <w:pStyle w:val="Ttulo1"/>
       </w:pPr>
       <w:r>
+        <w:lastRenderedPageBreak/>
         <w:t>SUPPLEMENTARY I</w:t>
       </w:r>
       <w:r>
@@ -5496,6 +5606,7 @@
         <w:t>report on the results.</w:t>
       </w:r>
     </w:p>
+    <w:permStart w:id="1465547332" w:edGrp="everyone"/>
     <w:p>
       <w:pPr>
         <w:pStyle w:val="Comment-Grader"/>
@@ -5510,13 +5621,13 @@
           <w15:appearance w15:val="hidden"/>
           <w:text/>
         </w:sdtPr>
-        <w:sdtEndPr/>
         <w:sdtContent>
           <w:r>
             <w:t xml:space="preserve">    </w:t>
           </w:r>
         </w:sdtContent>
       </w:sdt>
+      <w:permEnd w:id="1465547332"/>
       <w:r>
         <w:t xml:space="preserve">  </w:t>
       </w:r>
@@ -5543,6 +5654,7 @@
         <w:t>Produce a lint report.</w:t>
       </w:r>
     </w:p>
+    <w:permStart w:id="2056024124" w:edGrp="everyone"/>
     <w:p>
       <w:pPr>
         <w:pStyle w:val="Comment-Grader"/>
@@ -5557,13 +5669,13 @@
           <w15:appearance w15:val="hidden"/>
           <w:text/>
         </w:sdtPr>
-        <w:sdtEndPr/>
         <w:sdtContent>
           <w:r>
             <w:t xml:space="preserve">    </w:t>
           </w:r>
         </w:sdtContent>
       </w:sdt>
+      <w:permEnd w:id="2056024124"/>
       <w:r>
         <w:t xml:space="preserve">          </w:t>
       </w:r>
@@ -5587,6 +5699,7 @@
         <w:rPr>
           <w:rFonts w:cstheme="majorHAnsi"/>
         </w:rPr>
+        <w:lastRenderedPageBreak/>
         <w:t>SUPPLEMENTARY II</w:t>
       </w:r>
       <w:r>
@@ -5730,6 +5843,7 @@
         <w:t>Produce an analysis report.</w:t>
       </w:r>
     </w:p>
+    <w:permStart w:id="358632476" w:edGrp="everyone"/>
     <w:p>
       <w:pPr>
         <w:pStyle w:val="Comment-Grader"/>
@@ -5744,13 +5858,19 @@
           <w15:appearance w15:val="hidden"/>
           <w:text/>
         </w:sdtPr>
-        <w:sdtEndPr/>
         <w:sdtContent>
           <w:r>
-            <w:t xml:space="preserve">    </w:t>
+            <w:t xml:space="preserve">  </w:t>
+          </w:r>
+          <w:r>
+            <w:t>X</w:t>
+          </w:r>
+          <w:r>
+            <w:t xml:space="preserve">  </w:t>
           </w:r>
         </w:sdtContent>
       </w:sdt>
+      <w:permEnd w:id="358632476"/>
       <w:r>
         <w:t xml:space="preserve">   </w:t>
       </w:r>
@@ -5763,6 +5883,7 @@
         <w:t>Produce a planning and progress report.</w:t>
       </w:r>
     </w:p>
+    <w:permStart w:id="1731732844" w:edGrp="everyone"/>
     <w:p>
       <w:pPr>
         <w:pStyle w:val="Comment-Grader"/>
@@ -5777,13 +5898,19 @@
           <w15:appearance w15:val="hidden"/>
           <w:text/>
         </w:sdtPr>
-        <w:sdtEndPr/>
         <w:sdtContent>
           <w:r>
-            <w:t xml:space="preserve">    </w:t>
+            <w:t xml:space="preserve">  </w:t>
+          </w:r>
+          <w:r>
+            <w:t>X</w:t>
+          </w:r>
+          <w:r>
+            <w:t xml:space="preserve">  </w:t>
           </w:r>
         </w:sdtContent>
       </w:sdt>
+      <w:permEnd w:id="1731732844"/>
       <w:r>
         <w:t xml:space="preserve">   </w:t>
       </w:r>
@@ -5808,6 +5935,7 @@
         <w:rPr>
           <w:rFonts w:cstheme="majorHAnsi"/>
         </w:rPr>
+        <w:lastRenderedPageBreak/>
         <w:t>SUPPLEMENTARY II</w:t>
       </w:r>
       <w:r>
@@ -5997,6 +6125,7 @@
         <w:t xml:space="preserve"> (in the past) to indicate whether the passenger is still banned or if the prohibition has been lifted. </w:t>
       </w:r>
     </w:p>
+    <w:permStart w:id="1815554783" w:edGrp="everyone"/>
     <w:p>
       <w:pPr>
         <w:pStyle w:val="Comment-Grader"/>
@@ -6011,13 +6140,13 @@
           <w15:appearance w15:val="hidden"/>
           <w:text/>
         </w:sdtPr>
-        <w:sdtEndPr/>
         <w:sdtContent>
           <w:r>
             <w:t xml:space="preserve">    </w:t>
           </w:r>
         </w:sdtContent>
       </w:sdt>
+      <w:permEnd w:id="1815554783"/>
       <w:r>
         <w:t xml:space="preserve"> </w:t>
       </w:r>
@@ -6085,6 +6214,7 @@
         <w:t>pay-per-use services!  This requirement must be fulfilled in this and every other group or individual deliverable for it to be considered satisfied. </w:t>
       </w:r>
     </w:p>
+    <w:permStart w:id="1408045569" w:edGrp="everyone"/>
     <w:p>
       <w:pPr>
         <w:pStyle w:val="Comment-Grader"/>
@@ -6099,13 +6229,13 @@
           <w15:appearance w15:val="hidden"/>
           <w:text/>
         </w:sdtPr>
-        <w:sdtEndPr/>
         <w:sdtContent>
           <w:r>
             <w:t xml:space="preserve">    </w:t>
           </w:r>
         </w:sdtContent>
       </w:sdt>
+      <w:permEnd w:id="1408045569"/>
       <w:r>
         <w:t xml:space="preserve">  </w:t>
       </w:r>
@@ -6160,6 +6290,7 @@
         <w:t>Produce an analysis report.</w:t>
       </w:r>
     </w:p>
+    <w:permStart w:id="1362912911" w:edGrp="everyone"/>
     <w:p>
       <w:pPr>
         <w:pStyle w:val="Comment-Grader"/>
@@ -6174,13 +6305,13 @@
           <w15:appearance w15:val="hidden"/>
           <w:text/>
         </w:sdtPr>
-        <w:sdtEndPr/>
         <w:sdtContent>
           <w:r>
             <w:t xml:space="preserve">    </w:t>
           </w:r>
         </w:sdtContent>
       </w:sdt>
+      <w:permEnd w:id="1362912911"/>
       <w:r>
         <w:t xml:space="preserve">   </w:t>
       </w:r>
@@ -6193,6 +6324,7 @@
         <w:t>Produce a planning and progress report.</w:t>
       </w:r>
     </w:p>
+    <w:permStart w:id="2031892606" w:edGrp="everyone"/>
     <w:p>
       <w:pPr>
         <w:pStyle w:val="Comment-Grader"/>
@@ -6207,13 +6339,13 @@
           <w15:appearance w15:val="hidden"/>
           <w:text/>
         </w:sdtPr>
-        <w:sdtEndPr/>
         <w:sdtContent>
           <w:r>
             <w:t xml:space="preserve">    </w:t>
           </w:r>
         </w:sdtContent>
       </w:sdt>
+      <w:permEnd w:id="2031892606"/>
       <w:r>
         <w:t xml:space="preserve">  </w:t>
       </w:r>
@@ -6232,6 +6364,7 @@
         <w:rPr>
           <w:rFonts w:cstheme="majorHAnsi"/>
         </w:rPr>
+        <w:lastRenderedPageBreak/>
         <w:t>SUPPLEMENTARY II</w:t>
       </w:r>
       <w:r>
@@ -6394,6 +6527,7 @@
         <w:t>.</w:t>
       </w:r>
     </w:p>
+    <w:permStart w:id="991234116" w:edGrp="everyone"/>
     <w:p>
       <w:pPr>
         <w:pStyle w:val="Comment-Grader"/>
@@ -6408,13 +6542,13 @@
           <w15:appearance w15:val="hidden"/>
           <w:text/>
         </w:sdtPr>
-        <w:sdtEndPr/>
         <w:sdtContent>
           <w:r>
             <w:t xml:space="preserve">    </w:t>
           </w:r>
         </w:sdtContent>
       </w:sdt>
+      <w:permEnd w:id="991234116"/>
       <w:r>
         <w:t xml:space="preserve">   </w:t>
       </w:r>
@@ -6471,6 +6605,7 @@
         <w:t>.</w:t>
       </w:r>
     </w:p>
+    <w:permStart w:id="745096751" w:edGrp="everyone"/>
     <w:p>
       <w:pPr>
         <w:pStyle w:val="Comment-Grader"/>
@@ -6485,13 +6620,13 @@
           <w15:appearance w15:val="hidden"/>
           <w:text/>
         </w:sdtPr>
-        <w:sdtEndPr/>
         <w:sdtContent>
           <w:r>
             <w:t xml:space="preserve">    </w:t>
           </w:r>
         </w:sdtContent>
       </w:sdt>
+      <w:permEnd w:id="745096751"/>
       <w:r>
         <w:t xml:space="preserve">   </w:t>
       </w:r>
@@ -6927,6 +7062,7 @@
         <w:t>group or individual deliverables for it to be considered valid.</w:t>
       </w:r>
     </w:p>
+    <w:permStart w:id="361393539" w:edGrp="everyone"/>
     <w:p>
       <w:pPr>
         <w:pStyle w:val="Comment-Grader"/>
@@ -6941,13 +7077,13 @@
           <w15:appearance w15:val="hidden"/>
           <w:text/>
         </w:sdtPr>
-        <w:sdtEndPr/>
         <w:sdtContent>
           <w:r>
             <w:t xml:space="preserve">    </w:t>
           </w:r>
         </w:sdtContent>
       </w:sdt>
+      <w:permEnd w:id="361393539"/>
       <w:r>
         <w:t xml:space="preserve">  </w:t>
       </w:r>
@@ -6963,6 +7099,7 @@
         <w:rPr>
           <w:rFonts w:cstheme="majorHAnsi"/>
         </w:rPr>
+        <w:lastRenderedPageBreak/>
         <w:t>Testing requirements </w:t>
       </w:r>
     </w:p>
@@ -6999,6 +7136,7 @@
         <w:t>Produce an analysis report.</w:t>
       </w:r>
     </w:p>
+    <w:permStart w:id="833295285" w:edGrp="everyone"/>
     <w:p>
       <w:pPr>
         <w:pStyle w:val="Comment-Grader"/>
@@ -7013,13 +7151,13 @@
           <w15:appearance w15:val="hidden"/>
           <w:text/>
         </w:sdtPr>
-        <w:sdtEndPr/>
         <w:sdtContent>
           <w:r>
             <w:t xml:space="preserve">    </w:t>
           </w:r>
         </w:sdtContent>
       </w:sdt>
+      <w:permEnd w:id="833295285"/>
       <w:r>
         <w:t xml:space="preserve">   </w:t>
       </w:r>
@@ -7032,6 +7170,7 @@
         <w:t>Produce a planning and progress report.</w:t>
       </w:r>
     </w:p>
+    <w:permStart w:id="1514348030" w:edGrp="everyone"/>
     <w:p>
       <w:pPr>
         <w:pStyle w:val="Comment-Grader"/>
@@ -7046,13 +7185,13 @@
           <w15:appearance w15:val="hidden"/>
           <w:text/>
         </w:sdtPr>
-        <w:sdtEndPr/>
         <w:sdtContent>
           <w:r>
             <w:t xml:space="preserve">    </w:t>
           </w:r>
         </w:sdtContent>
       </w:sdt>
+      <w:permEnd w:id="1514348030"/>
       <w:r>
         <w:t xml:space="preserve">     </w:t>
       </w:r>
@@ -7074,6 +7213,7 @@
         <w:rPr>
           <w:rFonts w:cstheme="majorHAnsi"/>
         </w:rPr>
+        <w:lastRenderedPageBreak/>
         <w:t>SUPPLEMENTARY II</w:t>
       </w:r>
       <w:r>
@@ -7204,6 +7344,7 @@
         <w:t>is properly mocked.</w:t>
       </w:r>
     </w:p>
+    <w:permStart w:id="2092566320" w:edGrp="everyone"/>
     <w:p>
       <w:pPr>
         <w:pStyle w:val="Comment-Grader"/>
@@ -7218,13 +7359,13 @@
           <w15:appearance w15:val="hidden"/>
           <w:text/>
         </w:sdtPr>
-        <w:sdtEndPr/>
         <w:sdtContent>
           <w:r>
             <w:t xml:space="preserve">    </w:t>
           </w:r>
         </w:sdtContent>
       </w:sdt>
+      <w:permEnd w:id="2092566320"/>
       <w:r>
         <w:t xml:space="preserve">  </w:t>
       </w:r>
@@ -7251,6 +7392,7 @@
         <w:t>Produce an analysis report.</w:t>
       </w:r>
     </w:p>
+    <w:permStart w:id="1306342161" w:edGrp="everyone"/>
     <w:p>
       <w:pPr>
         <w:pStyle w:val="Comment-Grader"/>
@@ -7265,13 +7407,13 @@
           <w15:appearance w15:val="hidden"/>
           <w:text/>
         </w:sdtPr>
-        <w:sdtEndPr/>
         <w:sdtContent>
           <w:r>
             <w:t xml:space="preserve">    </w:t>
           </w:r>
         </w:sdtContent>
       </w:sdt>
+      <w:permEnd w:id="1306342161"/>
       <w:r>
         <w:t xml:space="preserve">     </w:t>
       </w:r>
@@ -7284,6 +7426,7 @@
         <w:t>Produce a planning and progress report.</w:t>
       </w:r>
     </w:p>
+    <w:permStart w:id="1978161967" w:edGrp="everyone"/>
     <w:p>
       <w:pPr>
         <w:pStyle w:val="Comment-Grader"/>
@@ -7298,13 +7441,13 @@
           <w15:appearance w15:val="hidden"/>
           <w:text/>
         </w:sdtPr>
-        <w:sdtEndPr/>
         <w:sdtContent>
           <w:r>
             <w:t xml:space="preserve">    </w:t>
           </w:r>
         </w:sdtContent>
       </w:sdt>
+      <w:permEnd w:id="1978161967"/>
       <w:r>
         <w:t xml:space="preserve">      </w:t>
       </w:r>
@@ -11025,12 +11168,12 @@
     <w:rsid w:val="00185460"/>
     <w:rsid w:val="001942D6"/>
     <w:rsid w:val="001C5FFF"/>
+    <w:rsid w:val="0025712E"/>
     <w:rsid w:val="00260AAC"/>
     <w:rsid w:val="00336824"/>
     <w:rsid w:val="00364D10"/>
     <w:rsid w:val="003B5C99"/>
     <w:rsid w:val="003C317A"/>
-    <w:rsid w:val="003F0A29"/>
     <w:rsid w:val="0040200D"/>
     <w:rsid w:val="004123E0"/>
     <w:rsid w:val="004278A4"/>
@@ -11038,30 +11181,26 @@
     <w:rsid w:val="00455663"/>
     <w:rsid w:val="004B6C76"/>
     <w:rsid w:val="004C0766"/>
-    <w:rsid w:val="004D0B15"/>
     <w:rsid w:val="004E7F77"/>
     <w:rsid w:val="00562343"/>
     <w:rsid w:val="005640FA"/>
+    <w:rsid w:val="00587819"/>
     <w:rsid w:val="005B3798"/>
     <w:rsid w:val="005F0460"/>
     <w:rsid w:val="005F5BCD"/>
     <w:rsid w:val="006206EC"/>
     <w:rsid w:val="00622486"/>
-    <w:rsid w:val="00665EE3"/>
     <w:rsid w:val="00693ED9"/>
     <w:rsid w:val="006979C5"/>
     <w:rsid w:val="006B2BEC"/>
     <w:rsid w:val="006F209A"/>
     <w:rsid w:val="00765401"/>
     <w:rsid w:val="00790E22"/>
-    <w:rsid w:val="007C1CF0"/>
     <w:rsid w:val="00802250"/>
     <w:rsid w:val="0082287A"/>
-    <w:rsid w:val="008857E4"/>
     <w:rsid w:val="008B1087"/>
     <w:rsid w:val="008B2B2C"/>
     <w:rsid w:val="008E4C14"/>
-    <w:rsid w:val="009258E2"/>
     <w:rsid w:val="0093034B"/>
     <w:rsid w:val="00946AA5"/>
     <w:rsid w:val="00953D97"/>
@@ -11070,11 +11209,8 @@
     <w:rsid w:val="00A04483"/>
     <w:rsid w:val="00A15F13"/>
     <w:rsid w:val="00A222AC"/>
-    <w:rsid w:val="00A24FCC"/>
     <w:rsid w:val="00A73E76"/>
-    <w:rsid w:val="00AA166F"/>
     <w:rsid w:val="00AC1FAB"/>
-    <w:rsid w:val="00B10E22"/>
     <w:rsid w:val="00B55352"/>
     <w:rsid w:val="00BB0EAB"/>
     <w:rsid w:val="00C17266"/>
@@ -11085,7 +11221,6 @@
     <w:rsid w:val="00D72CB9"/>
     <w:rsid w:val="00D86553"/>
     <w:rsid w:val="00D9098F"/>
-    <w:rsid w:val="00DB3A42"/>
     <w:rsid w:val="00E25325"/>
     <w:rsid w:val="00E869EA"/>
     <w:rsid w:val="00E87F32"/>

</xml_diff>

<commit_message>
docs actualizados con requisitos marcados
</commit_message>
<xml_diff>
--- a/reports/D02/Group/00 - Requirements - Group.docx
+++ b/reports/D02/Group/00 - Requirements - Group.docx
@@ -507,21 +507,12 @@
                   </w:rPr>
                   <w:t xml:space="preserve"> </w:t>
                 </w:r>
-                <w:proofErr w:type="gramStart"/>
                 <w:r>
                   <w:rPr>
                     <w:rFonts w:asciiTheme="majorHAnsi" w:hAnsiTheme="majorHAnsi" w:cstheme="majorHAnsi"/>
                     <w:lang w:val="es-ES"/>
                   </w:rPr>
-                  <w:t>manager</w:t>
-                </w:r>
-                <w:proofErr w:type="gramEnd"/>
-                <w:r>
-                  <w:rPr>
-                    <w:rFonts w:asciiTheme="majorHAnsi" w:hAnsiTheme="majorHAnsi" w:cstheme="majorHAnsi"/>
-                    <w:lang w:val="es-ES"/>
-                  </w:rPr>
-                  <w:t>, developer</w:t>
+                  <w:t>manager, developer</w:t>
                 </w:r>
                 <w:r>
                   <w:rPr>
@@ -1722,16 +1713,8 @@
                   <w:rPr>
                     <w:rFonts w:asciiTheme="majorHAnsi" w:hAnsiTheme="majorHAnsi" w:cstheme="majorHAnsi"/>
                   </w:rPr>
-                  <w:t xml:space="preserve">Seville February 16, </w:t>
+                  <w:t>Seville February 16, 2025</w:t>
                 </w:r>
-                <w:proofErr w:type="gramStart"/>
-                <w:r>
-                  <w:rPr>
-                    <w:rFonts w:asciiTheme="majorHAnsi" w:hAnsiTheme="majorHAnsi" w:cstheme="majorHAnsi"/>
-                  </w:rPr>
-                  <w:t>2025</w:t>
-                </w:r>
-                <w:proofErr w:type="gramEnd"/>
                 <w:r>
                   <w:rPr>
                     <w:rFonts w:asciiTheme="majorHAnsi" w:hAnsiTheme="majorHAnsi" w:cstheme="majorHAnsi"/>
@@ -3285,6 +3268,9 @@
       </w:pPr>
       <w:sdt>
         <w:sdtPr>
+          <w:rPr>
+            <w:u w:val="single"/>
+          </w:rPr>
           <w:tag w:val="Verdict"/>
           <w:id w:val="-1037349477"/>
           <w:placeholder>
@@ -3296,7 +3282,22 @@
         <w:sdtEndPr/>
         <w:sdtContent>
           <w:r>
-            <w:t xml:space="preserve">    </w:t>
+            <w:rPr>
+              <w:u w:val="single"/>
+            </w:rPr>
+            <w:t xml:space="preserve">  </w:t>
+          </w:r>
+          <w:r>
+            <w:rPr>
+              <w:u w:val="single"/>
+            </w:rPr>
+            <w:t>X</w:t>
+          </w:r>
+          <w:r>
+            <w:rPr>
+              <w:u w:val="single"/>
+            </w:rPr>
+            <w:t xml:space="preserve">  </w:t>
           </w:r>
         </w:sdtContent>
       </w:sdt>
@@ -11281,6 +11282,7 @@
     <w:rsid w:val="005640FA"/>
     <w:rsid w:val="00587819"/>
     <w:rsid w:val="005B3798"/>
+    <w:rsid w:val="005C1977"/>
     <w:rsid w:val="005F0460"/>
     <w:rsid w:val="005F5BCD"/>
     <w:rsid w:val="006206EC"/>

</xml_diff>

<commit_message>
docs: Completando algunos de los documentos
</commit_message>
<xml_diff>
--- a/reports/D02/Group/00 - Requirements - Group.docx
+++ b/reports/D02/Group/00 - Requirements - Group.docx
@@ -1713,7 +1713,19 @@
                   <w:rPr>
                     <w:rFonts w:asciiTheme="majorHAnsi" w:hAnsiTheme="majorHAnsi" w:cstheme="majorHAnsi"/>
                   </w:rPr>
-                  <w:t>Seville February 16, 2025</w:t>
+                  <w:t xml:space="preserve">Seville </w:t>
+                </w:r>
+                <w:r>
+                  <w:rPr>
+                    <w:rFonts w:asciiTheme="majorHAnsi" w:hAnsiTheme="majorHAnsi" w:cstheme="majorHAnsi"/>
+                  </w:rPr>
+                  <w:t>March 13</w:t>
+                </w:r>
+                <w:r>
+                  <w:rPr>
+                    <w:rFonts w:asciiTheme="majorHAnsi" w:hAnsiTheme="majorHAnsi" w:cstheme="majorHAnsi"/>
+                  </w:rPr>
+                  <w:t>, 2025</w:t>
                 </w:r>
                 <w:r>
                   <w:rPr>
@@ -11319,6 +11331,7 @@
     <w:rsid w:val="00D72CB9"/>
     <w:rsid w:val="00D86553"/>
     <w:rsid w:val="00D9098F"/>
+    <w:rsid w:val="00DE4D1E"/>
     <w:rsid w:val="00E25325"/>
     <w:rsid w:val="00E869EA"/>
     <w:rsid w:val="00E87F32"/>

</xml_diff>